<commit_message>
Configurando servidor, controladores, modelos y vista home.html
</commit_message>
<xml_diff>
--- a/Documentacion_ReactPHP.docx
+++ b/Documentacion_ReactPHP.docx
@@ -1183,6 +1183,7 @@
       </w:r>
       <w:r>
         <w:rPr>
+          <w:noProof/>
           <w:lang w:val="es-SV"/>
         </w:rPr>
         <w:drawing>
@@ -1518,6 +1519,513 @@
           <w:numId w:val="4"/>
         </w:numPr>
         <w:rPr>
+          <w:lang w:val="es-SV"/>
+        </w:rPr>
+      </w:pPr>
+      <w:proofErr w:type="spellStart"/>
+      <w:r>
+        <w:rPr>
+          <w:b/>
+          <w:bCs/>
+          <w:lang w:val="es-SV"/>
+        </w:rPr>
+        <w:t>composer</w:t>
+      </w:r>
+      <w:proofErr w:type="spellEnd"/>
+      <w:r>
+        <w:rPr>
+          <w:b/>
+          <w:bCs/>
+          <w:lang w:val="es-SV"/>
+        </w:rPr>
+        <w:t xml:space="preserve"> require </w:t>
+      </w:r>
+      <w:proofErr w:type="spellStart"/>
+      <w:r>
+        <w:rPr>
+          <w:b/>
+          <w:bCs/>
+          <w:lang w:val="es-SV"/>
+        </w:rPr>
+        <w:t>react</w:t>
+      </w:r>
+      <w:proofErr w:type="spellEnd"/>
+      <w:r>
+        <w:rPr>
+          <w:b/>
+          <w:bCs/>
+          <w:lang w:val="es-SV"/>
+        </w:rPr>
+        <w:t xml:space="preserve">/socket </w:t>
+      </w:r>
+      <w:r>
+        <w:rPr>
+          <w:b/>
+          <w:bCs/>
+          <w:lang w:val="en-US"/>
+        </w:rPr>
+        <w:sym w:font="Wingdings" w:char="F0E0"/>
+      </w:r>
+      <w:r>
+        <w:rPr>
+          <w:b/>
+          <w:bCs/>
+          <w:lang w:val="es-SV"/>
+        </w:rPr>
+        <w:t xml:space="preserve"> </w:t>
+      </w:r>
+      <w:r>
+        <w:rPr>
+          <w:lang w:val="es-SV"/>
+        </w:rPr>
+        <w:t>Permite crear servidores de bajo</w:t>
+      </w:r>
+      <w:r>
+        <w:rPr>
+          <w:lang w:val="es-SV"/>
+        </w:rPr>
+        <w:t xml:space="preserve"> nivel o trabajar directamente con puertos. </w:t>
+      </w:r>
+      <w:r>
+        <w:rPr>
+          <w:lang w:val="es-SV"/>
+        </w:rPr>
+        <w:t>“</w:t>
+      </w:r>
+      <w:proofErr w:type="spellStart"/>
+      <w:r>
+        <w:rPr>
+          <w:lang w:val="es-SV"/>
+        </w:rPr>
+        <w:t>react</w:t>
+      </w:r>
+      <w:proofErr w:type="spellEnd"/>
+      <w:r>
+        <w:rPr>
+          <w:lang w:val="es-SV"/>
+        </w:rPr>
+        <w:t xml:space="preserve">/http” </w:t>
+      </w:r>
+      <w:r>
+        <w:rPr>
+          <w:lang w:val="es-SV"/>
+        </w:rPr>
+        <w:t>lo usa internamente, y puede usarse para comunicación TCP/IP no bloqueante si se desea.</w:t>
+      </w:r>
+    </w:p>
+    <w:p>
+      <w:pPr>
+        <w:pStyle w:val="Prrafodelista"/>
+        <w:numPr>
+          <w:ilvl w:val="0"/>
+          <w:numId w:val="4"/>
+        </w:numPr>
+        <w:rPr>
+          <w:lang w:val="es-SV"/>
+        </w:rPr>
+      </w:pPr>
+      <w:proofErr w:type="spellStart"/>
+      <w:r>
+        <w:rPr>
+          <w:b/>
+          <w:bCs/>
+          <w:lang w:val="es-SV"/>
+        </w:rPr>
+        <w:t>composer</w:t>
+      </w:r>
+      <w:proofErr w:type="spellEnd"/>
+      <w:r>
+        <w:rPr>
+          <w:b/>
+          <w:bCs/>
+          <w:lang w:val="es-SV"/>
+        </w:rPr>
+        <w:t xml:space="preserve"> </w:t>
+      </w:r>
+      <w:proofErr w:type="spellStart"/>
+      <w:r>
+        <w:rPr>
+          <w:b/>
+          <w:bCs/>
+          <w:lang w:val="es-SV"/>
+        </w:rPr>
+        <w:t>require</w:t>
+      </w:r>
+      <w:proofErr w:type="spellEnd"/>
+      <w:r>
+        <w:rPr>
+          <w:b/>
+          <w:bCs/>
+          <w:lang w:val="es-SV"/>
+        </w:rPr>
+        <w:t xml:space="preserve"> </w:t>
+      </w:r>
+      <w:proofErr w:type="spellStart"/>
+      <w:r>
+        <w:rPr>
+          <w:b/>
+          <w:bCs/>
+          <w:lang w:val="es-SV"/>
+        </w:rPr>
+        <w:t>react</w:t>
+      </w:r>
+      <w:proofErr w:type="spellEnd"/>
+      <w:r>
+        <w:rPr>
+          <w:b/>
+          <w:bCs/>
+          <w:lang w:val="es-SV"/>
+        </w:rPr>
+        <w:t>/</w:t>
+      </w:r>
+      <w:proofErr w:type="spellStart"/>
+      <w:r>
+        <w:rPr>
+          <w:b/>
+          <w:bCs/>
+          <w:lang w:val="es-SV"/>
+        </w:rPr>
+        <w:t>filesystem</w:t>
+      </w:r>
+      <w:proofErr w:type="spellEnd"/>
+      <w:r>
+        <w:rPr>
+          <w:b/>
+          <w:bCs/>
+          <w:lang w:val="es-SV"/>
+        </w:rPr>
+        <w:t xml:space="preserve"> </w:t>
+      </w:r>
+      <w:r>
+        <w:rPr>
+          <w:b/>
+          <w:bCs/>
+          <w:lang w:val="en-US"/>
+        </w:rPr>
+        <w:sym w:font="Wingdings" w:char="F0E0"/>
+      </w:r>
+      <w:r>
+        <w:rPr>
+          <w:b/>
+          <w:bCs/>
+          <w:lang w:val="es-SV"/>
+        </w:rPr>
+        <w:t xml:space="preserve"> </w:t>
+      </w:r>
+      <w:r>
+        <w:rPr>
+          <w:lang w:val="es-SV"/>
+        </w:rPr>
+        <w:t>Es la dependencia que</w:t>
+      </w:r>
+      <w:r>
+        <w:rPr>
+          <w:lang w:val="es-SV"/>
+        </w:rPr>
+        <w:t xml:space="preserve"> da el acceso asincrónico al sistema de archivos, </w:t>
+      </w:r>
+      <w:proofErr w:type="spellStart"/>
+      <w:r>
+        <w:rPr>
+          <w:lang w:val="es-SV"/>
+        </w:rPr>
+        <w:t>com</w:t>
+      </w:r>
+      <w:proofErr w:type="spellEnd"/>
+      <w:r>
+        <w:rPr>
+          <w:lang w:val="es-SV"/>
+        </w:rPr>
+        <w:t xml:space="preserve"> leer, escribir y eliminar archivos de forma no bloqueante. Es ideal para leer archivos HTML o loga sin congelar el servidor.</w:t>
+      </w:r>
+    </w:p>
+    <w:p>
+      <w:pPr>
+        <w:pStyle w:val="Prrafodelista"/>
+        <w:numPr>
+          <w:ilvl w:val="0"/>
+          <w:numId w:val="4"/>
+        </w:numPr>
+        <w:rPr>
+          <w:lang w:val="es-SV"/>
+        </w:rPr>
+      </w:pPr>
+      <w:proofErr w:type="spellStart"/>
+      <w:r>
+        <w:rPr>
+          <w:b/>
+          <w:bCs/>
+          <w:lang w:val="es-SV"/>
+        </w:rPr>
+        <w:lastRenderedPageBreak/>
+        <w:t>composer</w:t>
+      </w:r>
+      <w:proofErr w:type="spellEnd"/>
+      <w:r>
+        <w:rPr>
+          <w:b/>
+          <w:bCs/>
+          <w:lang w:val="es-SV"/>
+        </w:rPr>
+        <w:t xml:space="preserve"> require </w:t>
+      </w:r>
+      <w:proofErr w:type="spellStart"/>
+      <w:r>
+        <w:rPr>
+          <w:b/>
+          <w:bCs/>
+          <w:lang w:val="es-SV"/>
+        </w:rPr>
+        <w:t>react</w:t>
+      </w:r>
+      <w:proofErr w:type="spellEnd"/>
+      <w:r>
+        <w:rPr>
+          <w:b/>
+          <w:bCs/>
+          <w:lang w:val="es-SV"/>
+        </w:rPr>
+        <w:t>/</w:t>
+      </w:r>
+      <w:proofErr w:type="spellStart"/>
+      <w:r>
+        <w:rPr>
+          <w:b/>
+          <w:bCs/>
+          <w:lang w:val="es-SV"/>
+        </w:rPr>
+        <w:t>promise</w:t>
+      </w:r>
+      <w:proofErr w:type="spellEnd"/>
+      <w:r>
+        <w:rPr>
+          <w:b/>
+          <w:bCs/>
+          <w:lang w:val="es-SV"/>
+        </w:rPr>
+        <w:t xml:space="preserve"> </w:t>
+      </w:r>
+      <w:r>
+        <w:rPr>
+          <w:b/>
+          <w:bCs/>
+          <w:lang w:val="en-US"/>
+        </w:rPr>
+        <w:sym w:font="Wingdings" w:char="F0E0"/>
+      </w:r>
+      <w:r>
+        <w:rPr>
+          <w:b/>
+          <w:bCs/>
+          <w:lang w:val="es-SV"/>
+        </w:rPr>
+        <w:t xml:space="preserve"> </w:t>
+      </w:r>
+      <w:r>
+        <w:rPr>
+          <w:lang w:val="es-SV"/>
+        </w:rPr>
+        <w:t>Permite trabajar con</w:t>
+      </w:r>
+      <w:r>
+        <w:rPr>
+          <w:lang w:val="es-SV"/>
+        </w:rPr>
+        <w:t xml:space="preserve"> flujos asincrónicos de forma organizada, como consultas a la base de datos no bloqueante, solicitudes HTTP asíncronas, etc. </w:t>
+      </w:r>
+      <w:proofErr w:type="spellStart"/>
+      <w:r>
+        <w:rPr>
+          <w:lang w:val="es-SV"/>
+        </w:rPr>
+        <w:t>ReactPHP</w:t>
+      </w:r>
+      <w:proofErr w:type="spellEnd"/>
+      <w:r>
+        <w:rPr>
+          <w:lang w:val="es-SV"/>
+        </w:rPr>
+        <w:t xml:space="preserve"> funciona sobre un bucle de eventos. Como no bloquea el proceso principal, necesita una forma de saber cuándo una operación ha terminado sin detener todo.</w:t>
+      </w:r>
+    </w:p>
+    <w:p>
+      <w:pPr>
+        <w:pStyle w:val="Prrafodelista"/>
+        <w:numPr>
+          <w:ilvl w:val="0"/>
+          <w:numId w:val="4"/>
+        </w:numPr>
+        <w:rPr>
+          <w:b/>
+          <w:bCs/>
+          <w:lang w:val="es-SV"/>
+        </w:rPr>
+      </w:pPr>
+      <w:proofErr w:type="spellStart"/>
+      <w:r>
+        <w:rPr>
+          <w:b/>
+          <w:bCs/>
+          <w:lang w:val="es-SV"/>
+        </w:rPr>
+        <w:t>composer</w:t>
+      </w:r>
+      <w:proofErr w:type="spellEnd"/>
+      <w:r>
+        <w:rPr>
+          <w:b/>
+          <w:bCs/>
+          <w:lang w:val="es-SV"/>
+        </w:rPr>
+        <w:t xml:space="preserve"> </w:t>
+      </w:r>
+      <w:proofErr w:type="spellStart"/>
+      <w:r>
+        <w:rPr>
+          <w:b/>
+          <w:bCs/>
+          <w:lang w:val="es-SV"/>
+        </w:rPr>
+        <w:t>require</w:t>
+      </w:r>
+      <w:proofErr w:type="spellEnd"/>
+      <w:r>
+        <w:rPr>
+          <w:b/>
+          <w:bCs/>
+          <w:lang w:val="es-SV"/>
+        </w:rPr>
+        <w:t xml:space="preserve"> </w:t>
+      </w:r>
+      <w:proofErr w:type="spellStart"/>
+      <w:r>
+        <w:rPr>
+          <w:b/>
+          <w:bCs/>
+          <w:lang w:val="es-SV"/>
+        </w:rPr>
+        <w:t>react</w:t>
+      </w:r>
+      <w:proofErr w:type="spellEnd"/>
+      <w:r>
+        <w:rPr>
+          <w:b/>
+          <w:bCs/>
+          <w:lang w:val="es-SV"/>
+        </w:rPr>
+        <w:t>/</w:t>
+      </w:r>
+      <w:proofErr w:type="spellStart"/>
+      <w:r>
+        <w:rPr>
+          <w:b/>
+          <w:bCs/>
+          <w:lang w:val="es-SV"/>
+        </w:rPr>
+        <w:t>mysql</w:t>
+      </w:r>
+      <w:proofErr w:type="spellEnd"/>
+      <w:r>
+        <w:rPr>
+          <w:b/>
+          <w:bCs/>
+          <w:lang w:val="es-SV"/>
+        </w:rPr>
+        <w:t xml:space="preserve"> </w:t>
+      </w:r>
+      <w:r>
+        <w:rPr>
+          <w:b/>
+          <w:bCs/>
+          <w:lang w:val="es-SV"/>
+        </w:rPr>
+        <w:sym w:font="Wingdings" w:char="F0E0"/>
+      </w:r>
+      <w:r>
+        <w:rPr>
+          <w:b/>
+          <w:bCs/>
+          <w:lang w:val="es-SV"/>
+        </w:rPr>
+        <w:t xml:space="preserve"> </w:t>
+      </w:r>
+      <w:r>
+        <w:rPr>
+          <w:b/>
+          <w:bCs/>
+          <w:lang w:val="es-SV"/>
+        </w:rPr>
+        <w:t xml:space="preserve"> </w:t>
+      </w:r>
+      <w:r>
+        <w:rPr>
+          <w:lang w:val="es-SV"/>
+        </w:rPr>
+        <w:t>B</w:t>
+      </w:r>
+      <w:r>
+        <w:rPr>
+          <w:lang w:val="es-SV"/>
+        </w:rPr>
+        <w:t xml:space="preserve">iblioteca asíncrona para interactuar con bases de datos MySQL dentro de aplicaciones que usan </w:t>
+      </w:r>
+      <w:proofErr w:type="spellStart"/>
+      <w:r>
+        <w:rPr>
+          <w:lang w:val="es-SV"/>
+        </w:rPr>
+        <w:t>ReactPHP</w:t>
+      </w:r>
+      <w:proofErr w:type="spellEnd"/>
+      <w:r>
+        <w:rPr>
+          <w:lang w:val="es-SV"/>
+        </w:rPr>
+        <w:t xml:space="preserve">. Esta </w:t>
+      </w:r>
+      <w:r>
+        <w:rPr>
+          <w:lang w:val="es-SV"/>
+        </w:rPr>
+        <w:t xml:space="preserve">diseñado específicamente para trabajar con el bucle de eventos de </w:t>
+      </w:r>
+      <w:proofErr w:type="spellStart"/>
+      <w:r>
+        <w:rPr>
+          <w:lang w:val="es-SV"/>
+        </w:rPr>
+        <w:t>ReactPHP</w:t>
+      </w:r>
+      <w:proofErr w:type="spellEnd"/>
+      <w:r>
+        <w:rPr>
+          <w:lang w:val="es-SV"/>
+        </w:rPr>
+        <w:t>. Permite realizar consultas a bases de datos sin bloquear el flujo de ejecución, lo cual es útil en aplicaciones de alto rendimiento y que gestionan múltiples solicitudes concurrentes, como en un servidor web basado en eventos</w:t>
+      </w:r>
+      <w:r>
+        <w:rPr>
+          <w:lang w:val="es-SV"/>
+        </w:rPr>
+        <w:t>.</w:t>
+      </w:r>
+    </w:p>
+    <w:p>
+      <w:pPr>
+        <w:ind w:left="360"/>
+        <w:rPr>
+          <w:b/>
+          <w:bCs/>
+          <w:lang w:val="es-SV"/>
+        </w:rPr>
+      </w:pPr>
+    </w:p>
+    <w:p>
+      <w:pPr>
+        <w:ind w:left="360"/>
+        <w:rPr>
+          <w:b/>
+          <w:bCs/>
           <w:lang w:val="es-SV"/>
         </w:rPr>
       </w:pPr>

</xml_diff>